<commit_message>
I added exp 3 reslt to q6
</commit_message>
<xml_diff>
--- a/Experiment-3/Experiment-3.docx
+++ b/Experiment-3/Experiment-3.docx
@@ -90,15 +90,7 @@
           <w:b/>
           <w:sz w:val="40"/>
         </w:rPr>
-        <w:t xml:space="preserve">             </w:t>
-      </w:r>
-      <w:r>
-        <w:rPr>
-          <w:rFonts w:ascii="Times New Roman" w:eastAsia="Times New Roman" w:hAnsi="Times New Roman" w:cs="Times New Roman"/>
-          <w:b/>
-          <w:sz w:val="40"/>
-        </w:rPr>
-        <w:t>EE 462</w:t>
+        <w:t xml:space="preserve">             EE 462</w:t>
       </w:r>
     </w:p>
     <w:p>
@@ -113,15 +105,7 @@
           <w:b/>
           <w:sz w:val="40"/>
         </w:rPr>
-        <w:t xml:space="preserve">            </w:t>
-      </w:r>
-      <w:r>
-        <w:rPr>
-          <w:rFonts w:ascii="Times New Roman" w:eastAsia="Times New Roman" w:hAnsi="Times New Roman" w:cs="Times New Roman"/>
-          <w:b/>
-          <w:sz w:val="40"/>
-        </w:rPr>
-        <w:t>EXPERIMENT #3</w:t>
+        <w:t xml:space="preserve">            EXPERIMENT #3</w:t>
       </w:r>
     </w:p>
     <w:p>
@@ -140,15 +124,7 @@
           <w:b/>
           <w:sz w:val="40"/>
         </w:rPr>
-        <w:t xml:space="preserve">Group Member:    </w:t>
-      </w:r>
-      <w:r>
-        <w:rPr>
-          <w:rFonts w:ascii="Times New Roman" w:eastAsia="Times New Roman" w:hAnsi="Times New Roman" w:cs="Times New Roman"/>
-          <w:b/>
-          <w:sz w:val="40"/>
-        </w:rPr>
-        <w:t xml:space="preserve">Abdurrahman Aydın </w:t>
+        <w:t xml:space="preserve">Group Member:    Abdurrahman Aydın </w:t>
       </w:r>
     </w:p>
     <w:p>
@@ -376,15 +352,7 @@
           <w:b/>
           <w:sz w:val="40"/>
         </w:rPr>
-        <w:t xml:space="preserve">                                </w:t>
-      </w:r>
-      <w:r>
-        <w:rPr>
-          <w:rFonts w:ascii="Times New Roman" w:eastAsia="Times New Roman" w:hAnsi="Times New Roman" w:cs="Times New Roman"/>
-          <w:b/>
-          <w:sz w:val="40"/>
-        </w:rPr>
-        <w:t xml:space="preserve">Yusuf </w:t>
+        <w:t xml:space="preserve">                                Yusuf </w:t>
       </w:r>
       <w:proofErr w:type="spellStart"/>
       <w:r>
@@ -402,15 +370,7 @@
           <w:b/>
           <w:sz w:val="40"/>
         </w:rPr>
-        <w:t xml:space="preserve"> Yılmaz</w:t>
-      </w:r>
-      <w:r>
-        <w:rPr>
-          <w:rFonts w:ascii="Times New Roman" w:eastAsia="Times New Roman" w:hAnsi="Times New Roman" w:cs="Times New Roman"/>
-          <w:b/>
-          <w:sz w:val="40"/>
-        </w:rPr>
-        <w:t xml:space="preserve">                           </w:t>
+        <w:t xml:space="preserve"> Yılmaz                           </w:t>
       </w:r>
     </w:p>
     <w:p>
@@ -424,23 +384,7 @@
           <w:b/>
           <w:sz w:val="40"/>
         </w:rPr>
-        <w:t>Date:</w:t>
-      </w:r>
-      <w:r>
-        <w:rPr>
-          <w:rFonts w:ascii="Times New Roman" w:eastAsia="Times New Roman" w:hAnsi="Times New Roman" w:cs="Times New Roman"/>
-          <w:b/>
-          <w:sz w:val="40"/>
-        </w:rPr>
-        <w:t>03.06</w:t>
-      </w:r>
-      <w:r>
-        <w:rPr>
-          <w:rFonts w:ascii="Times New Roman" w:eastAsia="Times New Roman" w:hAnsi="Times New Roman" w:cs="Times New Roman"/>
-          <w:b/>
-          <w:sz w:val="40"/>
-        </w:rPr>
-        <w:t xml:space="preserve">.2018 </w:t>
+        <w:t xml:space="preserve">Date:03.06.2018 </w:t>
       </w:r>
     </w:p>
     <w:p>
@@ -2170,13 +2114,7 @@
               <w:jc w:val="center"/>
             </w:pPr>
             <w:r>
-              <w:t>1</w:t>
-            </w:r>
-            <w:r>
-              <w:t>.</w:t>
-            </w:r>
-            <w:r>
-              <w:t>95</w:t>
+              <w:t>1.95</w:t>
             </w:r>
           </w:p>
         </w:tc>
@@ -2202,10 +2140,7 @@
               <w:jc w:val="center"/>
             </w:pPr>
             <w:r>
-              <w:t>1</w:t>
-            </w:r>
-            <w:r>
-              <w:t>.5</w:t>
+              <w:t>1.5</w:t>
             </w:r>
           </w:p>
         </w:tc>
@@ -2748,10 +2683,7 @@
               <w:jc w:val="center"/>
             </w:pPr>
             <w:r>
-              <w:t>10.</w:t>
-            </w:r>
-            <w:r>
-              <w:t>5</w:t>
+              <w:t>10.5</w:t>
             </w:r>
           </w:p>
         </w:tc>
@@ -2851,10 +2783,7 @@
               <w:jc w:val="center"/>
             </w:pPr>
             <w:r>
-              <w:t>120</w:t>
-            </w:r>
-            <w:r>
-              <w:t>.4</w:t>
+              <w:t>120.4</w:t>
             </w:r>
           </w:p>
         </w:tc>
@@ -2968,6 +2897,25 @@
         </w:tc>
       </w:tr>
     </w:tbl>
+    <w:p>
+      <w:pPr>
+        <w:pStyle w:val="Heading2"/>
+      </w:pPr>
+    </w:p>
+    <w:p>
+      <w:pPr>
+        <w:rPr>
+          <w:rFonts w:asciiTheme="majorHAnsi" w:eastAsiaTheme="majorEastAsia" w:hAnsiTheme="majorHAnsi" w:cstheme="majorBidi"/>
+          <w:i/>
+          <w:color w:val="2F5496" w:themeColor="accent1" w:themeShade="BF"/>
+          <w:sz w:val="26"/>
+          <w:szCs w:val="26"/>
+        </w:rPr>
+      </w:pPr>
+      <w:r>
+        <w:br w:type="page"/>
+      </w:r>
+    </w:p>
     <w:p>
       <w:pPr>
         <w:pStyle w:val="Heading2"/>
@@ -2977,6 +2925,607 @@
         <w:t>2)</w:t>
       </w:r>
     </w:p>
+    <w:tbl>
+      <w:tblPr>
+        <w:tblStyle w:val="TableGrid"/>
+        <w:tblW w:w="9863" w:type="dxa"/>
+        <w:tblLayout w:type="fixed"/>
+        <w:tblLook w:val="04A0" w:firstRow="1" w:lastRow="0" w:firstColumn="1" w:lastColumn="0" w:noHBand="0" w:noVBand="1"/>
+      </w:tblPr>
+      <w:tblGrid>
+        <w:gridCol w:w="2459"/>
+        <w:gridCol w:w="1646"/>
+        <w:gridCol w:w="1919"/>
+        <w:gridCol w:w="1644"/>
+        <w:gridCol w:w="2195"/>
+      </w:tblGrid>
+      <w:tr>
+        <w:trPr>
+          <w:trHeight w:val="411"/>
+        </w:trPr>
+        <w:tc>
+          <w:tcPr>
+            <w:tcW w:w="2459" w:type="dxa"/>
+          </w:tcPr>
+          <w:p>
+            <w:pPr>
+              <w:jc w:val="center"/>
+            </w:pPr>
+            <w:r>
+              <w:t>Speed ref (rpm)</w:t>
+            </w:r>
+          </w:p>
+        </w:tc>
+        <w:tc>
+          <w:tcPr>
+            <w:tcW w:w="1646" w:type="dxa"/>
+          </w:tcPr>
+          <w:p>
+            <w:pPr>
+              <w:jc w:val="center"/>
+            </w:pPr>
+            <w:r>
+              <w:t>Motor Output P</w:t>
+            </w:r>
+            <w:r>
+              <w:t>ower</w:t>
+            </w:r>
+            <w:r>
+              <w:t>(W)</w:t>
+            </w:r>
+          </w:p>
+        </w:tc>
+        <w:tc>
+          <w:tcPr>
+            <w:tcW w:w="1919" w:type="dxa"/>
+          </w:tcPr>
+          <w:p>
+            <w:pPr>
+              <w:jc w:val="center"/>
+            </w:pPr>
+            <w:r>
+              <w:t>Motor E</w:t>
+            </w:r>
+            <w:r>
+              <w:t>fficiency</w:t>
+            </w:r>
+          </w:p>
+          <w:p>
+            <w:pPr>
+              <w:jc w:val="center"/>
+            </w:pPr>
+            <w:r>
+              <w:t>%</w:t>
+            </w:r>
+          </w:p>
+        </w:tc>
+        <w:tc>
+          <w:tcPr>
+            <w:tcW w:w="1644" w:type="dxa"/>
+          </w:tcPr>
+          <w:p>
+            <w:pPr>
+              <w:jc w:val="center"/>
+            </w:pPr>
+            <w:r>
+              <w:t>Drive E</w:t>
+            </w:r>
+            <w:r>
+              <w:t xml:space="preserve">fficiency </w:t>
+            </w:r>
+          </w:p>
+        </w:tc>
+        <w:tc>
+          <w:tcPr>
+            <w:tcW w:w="2195" w:type="dxa"/>
+          </w:tcPr>
+          <w:p>
+            <w:pPr>
+              <w:jc w:val="center"/>
+            </w:pPr>
+            <w:r>
+              <w:t>Overall E</w:t>
+            </w:r>
+            <w:r>
+              <w:t>fficiency</w:t>
+            </w:r>
+          </w:p>
+        </w:tc>
+      </w:tr>
+      <w:tr>
+        <w:trPr>
+          <w:trHeight w:val="411"/>
+        </w:trPr>
+        <w:tc>
+          <w:tcPr>
+            <w:tcW w:w="2459" w:type="dxa"/>
+          </w:tcPr>
+          <w:p>
+            <w:pPr>
+              <w:jc w:val="center"/>
+            </w:pPr>
+            <w:r>
+              <w:t>75</w:t>
+            </w:r>
+          </w:p>
+        </w:tc>
+        <w:tc>
+          <w:tcPr>
+            <w:tcW w:w="1646" w:type="dxa"/>
+          </w:tcPr>
+          <w:p>
+            <w:pPr>
+              <w:jc w:val="center"/>
+            </w:pPr>
+            <w:r>
+              <w:t>10.21</w:t>
+            </w:r>
+          </w:p>
+        </w:tc>
+        <w:tc>
+          <w:tcPr>
+            <w:tcW w:w="1919" w:type="dxa"/>
+          </w:tcPr>
+          <w:p>
+            <w:pPr>
+              <w:jc w:val="center"/>
+            </w:pPr>
+            <w:r>
+              <w:t>N.A.</w:t>
+            </w:r>
+          </w:p>
+        </w:tc>
+        <w:tc>
+          <w:tcPr>
+            <w:tcW w:w="1644" w:type="dxa"/>
+          </w:tcPr>
+          <w:p>
+            <w:pPr>
+              <w:jc w:val="center"/>
+            </w:pPr>
+            <w:r>
+              <w:t>0.5</w:t>
+            </w:r>
+            <w:bookmarkStart w:id="2" w:name="_GoBack"/>
+            <w:bookmarkEnd w:id="2"/>
+          </w:p>
+        </w:tc>
+        <w:tc>
+          <w:tcPr>
+            <w:tcW w:w="2195" w:type="dxa"/>
+          </w:tcPr>
+          <w:p>
+            <w:pPr>
+              <w:jc w:val="center"/>
+            </w:pPr>
+            <w:r>
+              <w:t>0.92</w:t>
+            </w:r>
+          </w:p>
+        </w:tc>
+      </w:tr>
+      <w:tr>
+        <w:trPr>
+          <w:trHeight w:val="411"/>
+        </w:trPr>
+        <w:tc>
+          <w:tcPr>
+            <w:tcW w:w="2459" w:type="dxa"/>
+          </w:tcPr>
+          <w:p>
+            <w:pPr>
+              <w:jc w:val="center"/>
+            </w:pPr>
+            <w:r>
+              <w:t>200</w:t>
+            </w:r>
+          </w:p>
+        </w:tc>
+        <w:tc>
+          <w:tcPr>
+            <w:tcW w:w="1646" w:type="dxa"/>
+          </w:tcPr>
+          <w:p>
+            <w:pPr>
+              <w:jc w:val="center"/>
+            </w:pPr>
+            <w:r>
+              <w:t>68</w:t>
+            </w:r>
+          </w:p>
+        </w:tc>
+        <w:tc>
+          <w:tcPr>
+            <w:tcW w:w="1919" w:type="dxa"/>
+          </w:tcPr>
+          <w:p>
+            <w:pPr>
+              <w:jc w:val="center"/>
+            </w:pPr>
+            <w:r>
+              <w:t>13.6</w:t>
+            </w:r>
+          </w:p>
+        </w:tc>
+        <w:tc>
+          <w:tcPr>
+            <w:tcW w:w="1644" w:type="dxa"/>
+          </w:tcPr>
+          <w:p>
+            <w:pPr>
+              <w:jc w:val="center"/>
+            </w:pPr>
+            <w:r>
+              <w:t>0.78</w:t>
+            </w:r>
+          </w:p>
+        </w:tc>
+        <w:tc>
+          <w:tcPr>
+            <w:tcW w:w="2195" w:type="dxa"/>
+          </w:tcPr>
+          <w:p>
+            <w:pPr>
+              <w:jc w:val="center"/>
+            </w:pPr>
+            <w:r>
+              <w:t>1.34</w:t>
+            </w:r>
+          </w:p>
+        </w:tc>
+      </w:tr>
+      <w:tr>
+        <w:trPr>
+          <w:trHeight w:val="411"/>
+        </w:trPr>
+        <w:tc>
+          <w:tcPr>
+            <w:tcW w:w="2459" w:type="dxa"/>
+          </w:tcPr>
+          <w:p>
+            <w:pPr>
+              <w:jc w:val="center"/>
+            </w:pPr>
+            <w:r>
+              <w:t>300</w:t>
+            </w:r>
+          </w:p>
+        </w:tc>
+        <w:tc>
+          <w:tcPr>
+            <w:tcW w:w="1646" w:type="dxa"/>
+          </w:tcPr>
+          <w:p>
+            <w:pPr>
+              <w:jc w:val="center"/>
+            </w:pPr>
+            <w:r>
+              <w:t>647</w:t>
+            </w:r>
+          </w:p>
+        </w:tc>
+        <w:tc>
+          <w:tcPr>
+            <w:tcW w:w="1919" w:type="dxa"/>
+          </w:tcPr>
+          <w:p>
+            <w:pPr>
+              <w:jc w:val="center"/>
+            </w:pPr>
+            <w:r>
+              <w:t>66</w:t>
+            </w:r>
+          </w:p>
+        </w:tc>
+        <w:tc>
+          <w:tcPr>
+            <w:tcW w:w="1644" w:type="dxa"/>
+          </w:tcPr>
+          <w:p>
+            <w:pPr>
+              <w:jc w:val="center"/>
+            </w:pPr>
+            <w:r>
+              <w:t>1.31</w:t>
+            </w:r>
+          </w:p>
+        </w:tc>
+        <w:tc>
+          <w:tcPr>
+            <w:tcW w:w="2195" w:type="dxa"/>
+          </w:tcPr>
+          <w:p>
+            <w:pPr>
+              <w:jc w:val="center"/>
+            </w:pPr>
+            <w:r>
+              <w:t>2.12</w:t>
+            </w:r>
+          </w:p>
+        </w:tc>
+      </w:tr>
+      <w:tr>
+        <w:trPr>
+          <w:trHeight w:val="411"/>
+        </w:trPr>
+        <w:tc>
+          <w:tcPr>
+            <w:tcW w:w="2459" w:type="dxa"/>
+          </w:tcPr>
+          <w:p>
+            <w:pPr>
+              <w:jc w:val="center"/>
+            </w:pPr>
+            <w:r>
+              <w:t>400</w:t>
+            </w:r>
+          </w:p>
+        </w:tc>
+        <w:tc>
+          <w:tcPr>
+            <w:tcW w:w="1646" w:type="dxa"/>
+          </w:tcPr>
+          <w:p>
+            <w:pPr>
+              <w:jc w:val="center"/>
+            </w:pPr>
+            <w:r>
+              <w:t>1551</w:t>
+            </w:r>
+          </w:p>
+        </w:tc>
+        <w:tc>
+          <w:tcPr>
+            <w:tcW w:w="1919" w:type="dxa"/>
+          </w:tcPr>
+          <w:p>
+            <w:pPr>
+              <w:jc w:val="center"/>
+            </w:pPr>
+            <w:r>
+              <w:t>86</w:t>
+            </w:r>
+          </w:p>
+        </w:tc>
+        <w:tc>
+          <w:tcPr>
+            <w:tcW w:w="1644" w:type="dxa"/>
+          </w:tcPr>
+          <w:p>
+            <w:pPr>
+              <w:jc w:val="center"/>
+            </w:pPr>
+            <w:r>
+              <w:t>2.33</w:t>
+            </w:r>
+          </w:p>
+        </w:tc>
+        <w:tc>
+          <w:tcPr>
+            <w:tcW w:w="2195" w:type="dxa"/>
+          </w:tcPr>
+          <w:p>
+            <w:pPr>
+              <w:jc w:val="center"/>
+            </w:pPr>
+            <w:r>
+              <w:t>3.5</w:t>
+            </w:r>
+          </w:p>
+        </w:tc>
+      </w:tr>
+      <w:tr>
+        <w:trPr>
+          <w:trHeight w:val="429"/>
+        </w:trPr>
+        <w:tc>
+          <w:tcPr>
+            <w:tcW w:w="2459" w:type="dxa"/>
+          </w:tcPr>
+          <w:p>
+            <w:pPr>
+              <w:jc w:val="center"/>
+            </w:pPr>
+            <w:r>
+              <w:t>500</w:t>
+            </w:r>
+          </w:p>
+        </w:tc>
+        <w:tc>
+          <w:tcPr>
+            <w:tcW w:w="1646" w:type="dxa"/>
+          </w:tcPr>
+          <w:p>
+            <w:pPr>
+              <w:jc w:val="center"/>
+            </w:pPr>
+            <w:r>
+              <w:t>3057</w:t>
+            </w:r>
+          </w:p>
+        </w:tc>
+        <w:tc>
+          <w:tcPr>
+            <w:tcW w:w="1919" w:type="dxa"/>
+          </w:tcPr>
+          <w:p>
+            <w:pPr>
+              <w:jc w:val="center"/>
+            </w:pPr>
+            <w:r>
+              <w:t>92</w:t>
+            </w:r>
+          </w:p>
+        </w:tc>
+        <w:tc>
+          <w:tcPr>
+            <w:tcW w:w="1644" w:type="dxa"/>
+          </w:tcPr>
+          <w:p>
+            <w:pPr>
+              <w:jc w:val="center"/>
+            </w:pPr>
+            <w:r>
+              <w:t>4</w:t>
+            </w:r>
+          </w:p>
+        </w:tc>
+        <w:tc>
+          <w:tcPr>
+            <w:tcW w:w="2195" w:type="dxa"/>
+          </w:tcPr>
+          <w:p>
+            <w:pPr>
+              <w:jc w:val="center"/>
+            </w:pPr>
+            <w:r>
+              <w:t>5.7</w:t>
+            </w:r>
+          </w:p>
+        </w:tc>
+      </w:tr>
+      <w:tr>
+        <w:trPr>
+          <w:trHeight w:val="411"/>
+        </w:trPr>
+        <w:tc>
+          <w:tcPr>
+            <w:tcW w:w="2459" w:type="dxa"/>
+          </w:tcPr>
+          <w:p>
+            <w:pPr>
+              <w:jc w:val="center"/>
+            </w:pPr>
+            <w:r>
+              <w:t>600</w:t>
+            </w:r>
+          </w:p>
+        </w:tc>
+        <w:tc>
+          <w:tcPr>
+            <w:tcW w:w="1646" w:type="dxa"/>
+          </w:tcPr>
+          <w:p>
+            <w:pPr>
+              <w:jc w:val="center"/>
+            </w:pPr>
+            <w:r>
+              <w:t>5235</w:t>
+            </w:r>
+          </w:p>
+        </w:tc>
+        <w:tc>
+          <w:tcPr>
+            <w:tcW w:w="1919" w:type="dxa"/>
+          </w:tcPr>
+          <w:p>
+            <w:pPr>
+              <w:jc w:val="center"/>
+            </w:pPr>
+            <w:r>
+              <w:t>95</w:t>
+            </w:r>
+          </w:p>
+        </w:tc>
+        <w:tc>
+          <w:tcPr>
+            <w:tcW w:w="1644" w:type="dxa"/>
+          </w:tcPr>
+          <w:p>
+            <w:pPr>
+              <w:jc w:val="center"/>
+            </w:pPr>
+            <w:r>
+              <w:t>6.5</w:t>
+            </w:r>
+          </w:p>
+        </w:tc>
+        <w:tc>
+          <w:tcPr>
+            <w:tcW w:w="2195" w:type="dxa"/>
+          </w:tcPr>
+          <w:p>
+            <w:pPr>
+              <w:jc w:val="center"/>
+            </w:pPr>
+            <w:r>
+              <w:t>8.75</w:t>
+            </w:r>
+          </w:p>
+        </w:tc>
+      </w:tr>
+      <w:tr>
+        <w:trPr>
+          <w:trHeight w:val="411"/>
+        </w:trPr>
+        <w:tc>
+          <w:tcPr>
+            <w:tcW w:w="2459" w:type="dxa"/>
+          </w:tcPr>
+          <w:p>
+            <w:pPr>
+              <w:jc w:val="center"/>
+            </w:pPr>
+            <w:r>
+              <w:t>720</w:t>
+            </w:r>
+          </w:p>
+        </w:tc>
+        <w:tc>
+          <w:tcPr>
+            <w:tcW w:w="1646" w:type="dxa"/>
+          </w:tcPr>
+          <w:p>
+            <w:pPr>
+              <w:jc w:val="center"/>
+            </w:pPr>
+            <w:r>
+              <w:t>9047</w:t>
+            </w:r>
+          </w:p>
+        </w:tc>
+        <w:tc>
+          <w:tcPr>
+            <w:tcW w:w="1919" w:type="dxa"/>
+          </w:tcPr>
+          <w:p>
+            <w:pPr>
+              <w:jc w:val="center"/>
+            </w:pPr>
+            <w:r>
+              <w:t>95.2</w:t>
+            </w:r>
+          </w:p>
+        </w:tc>
+        <w:tc>
+          <w:tcPr>
+            <w:tcW w:w="1644" w:type="dxa"/>
+          </w:tcPr>
+          <w:p>
+            <w:pPr>
+              <w:jc w:val="center"/>
+            </w:pPr>
+            <w:r>
+              <w:t>11.15</w:t>
+            </w:r>
+          </w:p>
+        </w:tc>
+        <w:tc>
+          <w:tcPr>
+            <w:tcW w:w="2195" w:type="dxa"/>
+          </w:tcPr>
+          <w:p>
+            <w:pPr>
+              <w:jc w:val="center"/>
+            </w:pPr>
+            <w:r>
+              <w:t>13.7</w:t>
+            </w:r>
+          </w:p>
+        </w:tc>
+      </w:tr>
+    </w:tbl>
+    <w:p/>
     <w:p>
       <w:pPr>
         <w:pStyle w:val="Heading2"/>
@@ -3126,8 +3675,61 @@
           </wp:inline>
         </w:drawing>
       </w:r>
-      <w:bookmarkStart w:id="2" w:name="_GoBack"/>
-      <w:bookmarkEnd w:id="2"/>
+    </w:p>
+    <w:p>
+      <w:pPr>
+        <w:pStyle w:val="Heading2"/>
+      </w:pPr>
+      <w:r>
+        <w:lastRenderedPageBreak/>
+        <w:t>6)</w:t>
+      </w:r>
+    </w:p>
+    <w:p>
+      <w:pPr>
+        <w:pStyle w:val="Heading2"/>
+      </w:pPr>
+      <w:r>
+        <w:rPr>
+          <w:noProof/>
+          <w:lang w:val="tr-TR" w:eastAsia="tr-TR"/>
+        </w:rPr>
+        <w:drawing>
+          <wp:inline distT="0" distB="0" distL="0" distR="0" wp14:anchorId="56804228" wp14:editId="6E0FE81D">
+            <wp:extent cx="5760720" cy="4382770"/>
+            <wp:effectExtent l="0" t="0" r="0" b="0"/>
+            <wp:docPr id="4" name="Picture 4"/>
+            <wp:cNvGraphicFramePr>
+              <a:graphicFrameLocks xmlns:a="http://schemas.openxmlformats.org/drawingml/2006/main" noChangeAspect="1"/>
+            </wp:cNvGraphicFramePr>
+            <a:graphic xmlns:a="http://schemas.openxmlformats.org/drawingml/2006/main">
+              <a:graphicData uri="http://schemas.openxmlformats.org/drawingml/2006/picture">
+                <pic:pic xmlns:pic="http://schemas.openxmlformats.org/drawingml/2006/picture">
+                  <pic:nvPicPr>
+                    <pic:cNvPr id="1" name=""/>
+                    <pic:cNvPicPr/>
+                  </pic:nvPicPr>
+                  <pic:blipFill>
+                    <a:blip r:embed="rId8"/>
+                    <a:stretch>
+                      <a:fillRect/>
+                    </a:stretch>
+                  </pic:blipFill>
+                  <pic:spPr>
+                    <a:xfrm>
+                      <a:off x="0" y="0"/>
+                      <a:ext cx="5760720" cy="4382770"/>
+                    </a:xfrm>
+                    <a:prstGeom prst="rect">
+                      <a:avLst/>
+                    </a:prstGeom>
+                  </pic:spPr>
+                </pic:pic>
+              </a:graphicData>
+            </a:graphic>
+          </wp:inline>
+        </w:drawing>
+      </w:r>
     </w:p>
     <w:p>
       <w:pPr>
@@ -3136,10 +3738,7 @@
         <w:ind w:left="-5"/>
       </w:pPr>
       <w:r>
-        <w:t>Conclusions</w:t>
-      </w:r>
-      <w:r>
-        <w:t xml:space="preserve"> </w:t>
+        <w:t xml:space="preserve">Conclusions </w:t>
       </w:r>
     </w:p>
     <w:p/>

</xml_diff>